<commit_message>
Fixed #466 Non-M2Doc fields are replaced by (typically wrong) fixed values during generation.
</commit_message>
<xml_diff>
--- a/tests/org.obeonetwork.m2doc.tests/resources/repetition/withTableWithHeader/withTableWithHeader-expected-generation.docx
+++ b/tests/org.obeonetwork.m2doc.tests/resources/repetition/withTableWithHeader/withTableWithHeader-expected-generation.docx
@@ -83,12 +83,14 @@
       <w:r>
         <w:t xml:space="preserve">Tableau </w:t>
       </w:r>
-      <w:r>
-        <w:rPr>
-          <w:noProof/>
-        </w:rPr>
-        <w:t>1</w:t>
-      </w:r>
+      <w:fldSimple w:instr=" SEQ Tableau \* ARABIC ">
+        <w:r>
+          <w:rPr>
+            <w:noProof/>
+          </w:rPr>
+          <w:t>1</w:t>
+        </w:r>
+      </w:fldSimple>
       <w:r>
         <w:t xml:space="preserve"> </w:t>
       </w:r>

</xml_diff>